<commit_message>
Adding Write up document to main and tidyuing up my jupyter notenbooks
</commit_message>
<xml_diff>
--- a/01-Project_Documents/Work_Plan_Based_on_Proposal_15012021.docx
+++ b/01-Project_Documents/Work_Plan_Based_on_Proposal_15012021.docx
@@ -21,20 +21,8 @@
           <w:szCs w:val="72"/>
           <w:lang w:eastAsia="en-GB"/>
         </w:rPr>
-        <w:t xml:space="preserve">Airbnb </w:t>
-      </w:r>
-      <w:proofErr w:type="spellStart"/>
-      <w:r>
-        <w:rPr>
-          <w:rFonts w:eastAsia="Times New Roman" w:cs="Arial"/>
-          <w:color w:val="353744"/>
-          <w:sz w:val="72"/>
-          <w:szCs w:val="72"/>
-          <w:lang w:eastAsia="en-GB"/>
-        </w:rPr>
-        <w:t>Invesment</w:t>
-      </w:r>
-      <w:proofErr w:type="spellEnd"/>
+        <w:t>Airbnb Invesment</w:t>
+      </w:r>
     </w:p>
     <w:p>
       <w:pPr>
@@ -142,45 +130,27 @@
           <w:lang w:eastAsia="en-GB"/>
         </w:rPr>
       </w:pPr>
-      <w:proofErr w:type="spellStart"/>
-      <w:r>
-        <w:rPr>
-          <w:rFonts w:eastAsia="Times New Roman" w:cs="Arial"/>
-          <w:lang w:eastAsia="en-GB"/>
-        </w:rPr>
-        <w:t>Raph</w:t>
-      </w:r>
-      <w:proofErr w:type="spellEnd"/>
-      <w:r>
-        <w:rPr>
-          <w:rFonts w:eastAsia="Times New Roman" w:cs="Arial"/>
-          <w:lang w:eastAsia="en-GB"/>
-        </w:rPr>
-        <w:t xml:space="preserve"> Serrano</w:t>
-      </w:r>
-    </w:p>
-    <w:p>
-      <w:pPr>
-        <w:rPr>
-          <w:rFonts w:eastAsia="Times New Roman" w:cs="Arial"/>
-          <w:lang w:eastAsia="en-GB"/>
-        </w:rPr>
-      </w:pPr>
-      <w:proofErr w:type="spellStart"/>
-      <w:r>
-        <w:rPr>
-          <w:rFonts w:eastAsia="Times New Roman" w:cs="Arial"/>
-          <w:lang w:eastAsia="en-GB"/>
-        </w:rPr>
-        <w:t>Swobabika</w:t>
-      </w:r>
-      <w:proofErr w:type="spellEnd"/>
-      <w:r>
-        <w:rPr>
-          <w:rFonts w:eastAsia="Times New Roman" w:cs="Arial"/>
-          <w:lang w:eastAsia="en-GB"/>
-        </w:rPr>
-        <w:t xml:space="preserve"> Jena</w:t>
+      <w:r>
+        <w:rPr>
+          <w:rFonts w:eastAsia="Times New Roman" w:cs="Arial"/>
+          <w:lang w:eastAsia="en-GB"/>
+        </w:rPr>
+        <w:t>Raph Serrano</w:t>
+      </w:r>
+    </w:p>
+    <w:p>
+      <w:pPr>
+        <w:rPr>
+          <w:rFonts w:eastAsia="Times New Roman" w:cs="Arial"/>
+          <w:lang w:eastAsia="en-GB"/>
+        </w:rPr>
+      </w:pPr>
+      <w:r>
+        <w:rPr>
+          <w:rFonts w:eastAsia="Times New Roman" w:cs="Arial"/>
+          <w:lang w:eastAsia="en-GB"/>
+        </w:rPr>
+        <w:t>Swobabika Jena</w:t>
       </w:r>
     </w:p>
     <w:p>
@@ -507,7 +477,6 @@
         </w:rPr>
         <w:t xml:space="preserve">Task: </w:t>
       </w:r>
-      <w:proofErr w:type="spellStart"/>
       <w:r>
         <w:rPr>
           <w:b/>
@@ -517,7 +486,6 @@
         </w:rPr>
         <w:t>Raph</w:t>
       </w:r>
-      <w:proofErr w:type="spellEnd"/>
     </w:p>
     <w:p>
       <w:pPr>
@@ -739,31 +707,7 @@
           <w:szCs w:val="22"/>
           <w:lang w:eastAsia="en-GB"/>
         </w:rPr>
-        <w:t>Pad strings: </w:t>
-      </w:r>
-      <w:proofErr w:type="spellStart"/>
-      <w:proofErr w:type="gramStart"/>
-      <w:r>
-        <w:rPr>
-          <w:rFonts w:eastAsia="Times New Roman" w:cs="Arial"/>
-          <w:color w:val="353744"/>
-          <w:sz w:val="22"/>
-          <w:szCs w:val="22"/>
-          <w:lang w:eastAsia="en-GB"/>
-        </w:rPr>
-        <w:t>ie</w:t>
-      </w:r>
-      <w:proofErr w:type="spellEnd"/>
-      <w:proofErr w:type="gramEnd"/>
-      <w:r>
-        <w:rPr>
-          <w:rFonts w:eastAsia="Times New Roman" w:cs="Arial"/>
-          <w:color w:val="353744"/>
-          <w:sz w:val="22"/>
-          <w:szCs w:val="22"/>
-          <w:lang w:eastAsia="en-GB"/>
-        </w:rPr>
-        <w:t xml:space="preserve"> 313 =&gt; 000313 (6 digits)</w:t>
+        <w:t>Pad strings: ie 313 =&gt; 000313 (6 digits)</w:t>
       </w:r>
       <w:r>
         <w:rPr>
@@ -907,51 +851,7 @@
           <w:szCs w:val="22"/>
           <w:lang w:eastAsia="en-GB"/>
         </w:rPr>
-        <w:t xml:space="preserve">To fix: </w:t>
-      </w:r>
-      <w:proofErr w:type="spellStart"/>
-      <w:r>
-        <w:rPr>
-          <w:rFonts w:eastAsia="Times New Roman" w:cs="Arial"/>
-          <w:color w:val="353744"/>
-          <w:sz w:val="22"/>
-          <w:szCs w:val="22"/>
-          <w:lang w:eastAsia="en-GB"/>
-        </w:rPr>
-        <w:t>dataframe</w:t>
-      </w:r>
-      <w:proofErr w:type="spellEnd"/>
-      <w:r>
-        <w:rPr>
-          <w:rFonts w:eastAsia="Times New Roman" w:cs="Arial"/>
-          <w:color w:val="353744"/>
-          <w:sz w:val="22"/>
-          <w:szCs w:val="22"/>
-          <w:lang w:eastAsia="en-GB"/>
-        </w:rPr>
-        <w:t>['gender'</w:t>
-      </w:r>
-      <w:proofErr w:type="gramStart"/>
-      <w:r>
-        <w:rPr>
-          <w:rFonts w:eastAsia="Times New Roman" w:cs="Arial"/>
-          <w:color w:val="353744"/>
-          <w:sz w:val="22"/>
-          <w:szCs w:val="22"/>
-          <w:lang w:eastAsia="en-GB"/>
-        </w:rPr>
-        <w:t>].map</w:t>
-      </w:r>
-      <w:proofErr w:type="gramEnd"/>
-      <w:r>
-        <w:rPr>
-          <w:rFonts w:eastAsia="Times New Roman" w:cs="Arial"/>
-          <w:color w:val="353744"/>
-          <w:sz w:val="22"/>
-          <w:szCs w:val="22"/>
-          <w:lang w:eastAsia="en-GB"/>
-        </w:rPr>
-        <w:t>({'m': 'male', fem.': 'female', ...})</w:t>
+        <w:t>To fix: dataframe['gender'].map({'m': 'male', fem.': 'female', ...})</w:t>
       </w:r>
     </w:p>
     <w:p>
@@ -1190,20 +1090,8 @@
           <w:szCs w:val="22"/>
           <w:lang w:eastAsia="en-GB"/>
         </w:rPr>
-        <w:t xml:space="preserve"> – to be done during individual </w:t>
-      </w:r>
-      <w:proofErr w:type="spellStart"/>
-      <w:r>
-        <w:rPr>
-          <w:rFonts w:eastAsia="Times New Roman" w:cs="Arial"/>
-          <w:color w:val="353744"/>
-          <w:sz w:val="22"/>
-          <w:szCs w:val="22"/>
-          <w:lang w:eastAsia="en-GB"/>
-        </w:rPr>
-        <w:t>tasls</w:t>
-      </w:r>
-      <w:proofErr w:type="spellEnd"/>
+        <w:t xml:space="preserve"> – to be done during individual tasls</w:t>
+      </w:r>
     </w:p>
     <w:p>
       <w:pPr>
@@ -1284,29 +1172,7 @@
           <w:szCs w:val="22"/>
           <w:lang w:eastAsia="en-GB"/>
         </w:rPr>
-        <w:t xml:space="preserve">Verifying - re-inspecting data - sometimes even just a </w:t>
-      </w:r>
-      <w:proofErr w:type="gramStart"/>
-      <w:r>
-        <w:rPr>
-          <w:rFonts w:eastAsia="Times New Roman" w:cs="Arial"/>
-          <w:color w:val="353744"/>
-          <w:sz w:val="22"/>
-          <w:szCs w:val="22"/>
-          <w:lang w:eastAsia="en-GB"/>
-        </w:rPr>
-        <w:t>common sense</w:t>
-      </w:r>
-      <w:proofErr w:type="gramEnd"/>
-      <w:r>
-        <w:rPr>
-          <w:rFonts w:eastAsia="Times New Roman" w:cs="Arial"/>
-          <w:color w:val="353744"/>
-          <w:sz w:val="22"/>
-          <w:szCs w:val="22"/>
-          <w:lang w:eastAsia="en-GB"/>
-        </w:rPr>
-        <w:t xml:space="preserve"> check</w:t>
+        <w:t>Verifying - re-inspecting data - sometimes even just a common sense check</w:t>
       </w:r>
       <w:r>
         <w:rPr>
@@ -1642,20 +1508,8 @@
                 <w:szCs w:val="18"/>
                 <w:lang w:eastAsia="en-GB"/>
               </w:rPr>
-              <w:t xml:space="preserve"> or </w:t>
+              <w:t xml:space="preserve"> or 10 ?</w:t>
             </w:r>
-            <w:proofErr w:type="gramStart"/>
-            <w:r>
-              <w:rPr>
-                <w:b/>
-                <w:bCs/>
-                <w:sz w:val="18"/>
-                <w:szCs w:val="18"/>
-                <w:lang w:eastAsia="en-GB"/>
-              </w:rPr>
-              <w:t>10 ?</w:t>
-            </w:r>
-            <w:proofErr w:type="gramEnd"/>
           </w:p>
         </w:tc>
         <w:tc>
@@ -2464,21 +2318,7 @@
         <w:rPr>
           <w:lang w:eastAsia="en-GB"/>
         </w:rPr>
-        <w:t xml:space="preserve">Ultimately, can we pick a recipe for a successful Airbnb – yes or </w:t>
-      </w:r>
-      <w:proofErr w:type="spellStart"/>
-      <w:r>
-        <w:rPr>
-          <w:lang w:eastAsia="en-GB"/>
-        </w:rPr>
-        <w:t>nor</w:t>
-      </w:r>
-      <w:proofErr w:type="spellEnd"/>
-      <w:r>
-        <w:rPr>
-          <w:lang w:eastAsia="en-GB"/>
-        </w:rPr>
-        <w:t xml:space="preserve"> – </w:t>
+        <w:t xml:space="preserve">Ultimately, can we pick a recipe for a successful Airbnb – yes or nor – </w:t>
       </w:r>
       <w:r>
         <w:rPr>
@@ -2588,35 +2428,7 @@
         <w:rPr>
           <w:lang w:val="en-GB"/>
         </w:rPr>
-        <w:t xml:space="preserve"> = </w:t>
-      </w:r>
-      <w:proofErr w:type="spellStart"/>
-      <w:r>
-        <w:rPr>
-          <w:lang w:val="en-GB"/>
-        </w:rPr>
-        <w:t>listing_</w:t>
-      </w:r>
-      <w:proofErr w:type="gramStart"/>
-      <w:r>
-        <w:rPr>
-          <w:lang w:val="en-GB"/>
-        </w:rPr>
-        <w:t>id</w:t>
-      </w:r>
-      <w:proofErr w:type="spellEnd"/>
-      <w:r>
-        <w:rPr>
-          <w:lang w:val="en-GB"/>
-        </w:rPr>
-        <w:t xml:space="preserve">,   </w:t>
-      </w:r>
-      <w:proofErr w:type="gramEnd"/>
-      <w:r>
-        <w:rPr>
-          <w:lang w:val="en-GB"/>
-        </w:rPr>
-        <w:t xml:space="preserve"> date,    available</w:t>
+        <w:t xml:space="preserve"> = listing_id,    date,    available</w:t>
       </w:r>
     </w:p>
     <w:p>
@@ -2656,21 +2468,7 @@
         <w:rPr>
           <w:lang w:val="en-GB"/>
         </w:rPr>
-        <w:t xml:space="preserve">Date </w:t>
-      </w:r>
-      <w:proofErr w:type="gramStart"/>
-      <w:r>
-        <w:rPr>
-          <w:lang w:val="en-GB"/>
-        </w:rPr>
-        <w:t>range</w:t>
-      </w:r>
-      <w:proofErr w:type="gramEnd"/>
-      <w:r>
-        <w:rPr>
-          <w:lang w:val="en-GB"/>
-        </w:rPr>
-        <w:t xml:space="preserve"> from 07/12/2018 - 07/12/2019</w:t>
+        <w:t>Date range from 07/12/2018 - 07/12/2019</w:t>
       </w:r>
     </w:p>
     <w:p>
@@ -2716,19 +2514,11 @@
           <w:lang w:val="en-GB"/>
         </w:rPr>
       </w:pPr>
-      <w:proofErr w:type="spellStart"/>
-      <w:r>
-        <w:rPr>
-          <w:lang w:val="en-GB"/>
-        </w:rPr>
-        <w:t>calendar_last_scraped</w:t>
-      </w:r>
-      <w:proofErr w:type="spellEnd"/>
-      <w:r>
-        <w:rPr>
-          <w:lang w:val="en-GB"/>
-        </w:rPr>
-        <w:t>: 7/12/18</w:t>
+      <w:r>
+        <w:rPr>
+          <w:lang w:val="en-GB"/>
+        </w:rPr>
+        <w:t>calendar_last_scraped: 7/12/18</w:t>
       </w:r>
     </w:p>
     <w:p>
@@ -2820,30 +2610,8 @@
         <w:rPr>
           <w:lang w:val="en-GB"/>
         </w:rPr>
-        <w:t xml:space="preserve">J - T           Host profiles - </w:t>
-      </w:r>
-      <w:proofErr w:type="spellStart"/>
-      <w:r>
-        <w:rPr>
-          <w:lang w:val="en-GB"/>
-        </w:rPr>
-        <w:t>incl</w:t>
-      </w:r>
-      <w:proofErr w:type="spellEnd"/>
-      <w:r>
-        <w:rPr>
-          <w:lang w:val="en-GB"/>
-        </w:rPr>
-        <w:t xml:space="preserve"> </w:t>
-      </w:r>
-      <w:proofErr w:type="spellStart"/>
-      <w:r>
-        <w:rPr>
-          <w:lang w:val="en-GB"/>
-        </w:rPr>
-        <w:t>superhost</w:t>
-      </w:r>
-      <w:proofErr w:type="spellEnd"/>
+        <w:t>J - T           Host profiles - incl superhost</w:t>
+      </w:r>
     </w:p>
     <w:p>
       <w:pPr>
@@ -2947,21 +2715,7 @@
         <w:rPr>
           <w:lang w:val="en-GB"/>
         </w:rPr>
-        <w:t xml:space="preserve">BG - BQ     Reviews - including reviews </w:t>
-      </w:r>
-      <w:proofErr w:type="spellStart"/>
-      <w:r>
-        <w:rPr>
-          <w:lang w:val="en-GB"/>
-        </w:rPr>
-        <w:t>oer</w:t>
-      </w:r>
-      <w:proofErr w:type="spellEnd"/>
-      <w:r>
-        <w:rPr>
-          <w:lang w:val="en-GB"/>
-        </w:rPr>
-        <w:t xml:space="preserve"> month!!!</w:t>
+        <w:t>BG - BQ     Reviews - including reviews oer month!!!</w:t>
       </w:r>
       <w:r>
         <w:rPr>
@@ -3000,24 +2754,11 @@
           <w:lang w:val="en-GB"/>
         </w:rPr>
       </w:pPr>
-      <w:proofErr w:type="spellStart"/>
-      <w:r>
-        <w:t>equires_</w:t>
-      </w:r>
-      <w:proofErr w:type="gramStart"/>
-      <w:r>
-        <w:t>license</w:t>
-      </w:r>
-      <w:proofErr w:type="spellEnd"/>
-      <w:r>
-        <w:t xml:space="preserve"> </w:t>
-      </w:r>
-      <w:r>
-        <w:t xml:space="preserve"> /</w:t>
-      </w:r>
-      <w:proofErr w:type="gramEnd"/>
-      <w:r>
-        <w:t xml:space="preserve"> </w:t>
+      <w:r>
+        <w:t xml:space="preserve">equires_license </w:t>
+      </w:r>
+      <w:r>
+        <w:t xml:space="preserve"> / </w:t>
       </w:r>
       <w:r>
         <w:t xml:space="preserve">license </w:t>
@@ -3026,99 +2767,43 @@
         <w:t>/</w:t>
       </w:r>
       <w:r>
-        <w:t xml:space="preserve"> </w:t>
-      </w:r>
-      <w:proofErr w:type="spellStart"/>
-      <w:r>
-        <w:t>jurisdiction_names</w:t>
-      </w:r>
-      <w:proofErr w:type="spellEnd"/>
-      <w:r>
-        <w:t xml:space="preserve"> </w:t>
+        <w:t xml:space="preserve"> jurisdiction_names </w:t>
       </w:r>
       <w:r>
         <w:t>/</w:t>
       </w:r>
       <w:r>
-        <w:t xml:space="preserve"> </w:t>
-      </w:r>
-      <w:proofErr w:type="spellStart"/>
-      <w:r>
-        <w:t>instant_bookable</w:t>
-      </w:r>
-      <w:proofErr w:type="spellEnd"/>
-      <w:r>
-        <w:t xml:space="preserve"> </w:t>
+        <w:t xml:space="preserve"> instant_bookable </w:t>
       </w:r>
       <w:r>
         <w:t>/</w:t>
       </w:r>
       <w:r>
-        <w:t xml:space="preserve"> </w:t>
-      </w:r>
-      <w:proofErr w:type="spellStart"/>
-      <w:r>
-        <w:t>is_business_travel_ready</w:t>
-      </w:r>
-      <w:proofErr w:type="spellEnd"/>
-      <w:r>
-        <w:t xml:space="preserve"> </w:t>
+        <w:t xml:space="preserve"> is_business_travel_ready </w:t>
       </w:r>
       <w:r>
         <w:t>/</w:t>
       </w:r>
       <w:r>
-        <w:t xml:space="preserve"> </w:t>
-      </w:r>
-      <w:proofErr w:type="spellStart"/>
-      <w:r>
-        <w:t>cancellation_policy</w:t>
-      </w:r>
-      <w:proofErr w:type="spellEnd"/>
-      <w:r>
-        <w:t xml:space="preserve"> </w:t>
+        <w:t xml:space="preserve"> cancellation_policy </w:t>
       </w:r>
       <w:r>
         <w:t>/</w:t>
       </w:r>
       <w:r>
-        <w:t xml:space="preserve"> </w:t>
-      </w:r>
-      <w:proofErr w:type="spellStart"/>
-      <w:r>
-        <w:t>require_guest_profile_picture</w:t>
-      </w:r>
-      <w:proofErr w:type="spellEnd"/>
-      <w:r>
-        <w:t xml:space="preserve">  </w:t>
+        <w:t xml:space="preserve"> require_guest_profile_picture  </w:t>
       </w:r>
       <w:r>
         <w:t>/</w:t>
       </w:r>
       <w:r>
-        <w:t xml:space="preserve"> </w:t>
-      </w:r>
-      <w:proofErr w:type="spellStart"/>
-      <w:r>
-        <w:t>require_guest_phone_verification</w:t>
-      </w:r>
-      <w:proofErr w:type="spellEnd"/>
-      <w:r>
-        <w:t xml:space="preserve"> </w:t>
+        <w:t xml:space="preserve"> require_guest_phone_verification </w:t>
       </w:r>
       <w:r>
         <w:t>/</w:t>
       </w:r>
       <w:r>
-        <w:t xml:space="preserve"> </w:t>
-      </w:r>
-      <w:proofErr w:type="spellStart"/>
-      <w:r>
-        <w:t>calculated_host_listings_count</w:t>
-      </w:r>
-      <w:proofErr w:type="spellEnd"/>
-      <w:r>
-        <w:t xml:space="preserve"> (duplicate info</w:t>
+        <w:t xml:space="preserve"> calculated_host_listings_count (duplicate info</w:t>
       </w:r>
       <w:r>
         <w:rPr>
@@ -3183,19 +2868,11 @@
           <w:lang w:val="en-GB"/>
         </w:rPr>
       </w:pPr>
-      <w:proofErr w:type="spellStart"/>
-      <w:r>
-        <w:rPr>
-          <w:lang w:val="en-GB"/>
-        </w:rPr>
-        <w:t>calendar_last_scraped</w:t>
-      </w:r>
-      <w:proofErr w:type="spellEnd"/>
-      <w:r>
-        <w:rPr>
-          <w:lang w:val="en-GB"/>
-        </w:rPr>
-        <w:t>: 7/12/18</w:t>
+      <w:r>
+        <w:rPr>
+          <w:lang w:val="en-GB"/>
+        </w:rPr>
+        <w:t>calendar_last_scraped: 7/12/18</w:t>
       </w:r>
     </w:p>
     <w:p>
@@ -3240,7 +2917,6 @@
           <w:lang w:eastAsia="en-GB"/>
         </w:rPr>
       </w:pPr>
-      <w:proofErr w:type="spellStart"/>
       <w:r>
         <w:rPr>
           <w:b/>
@@ -3249,7 +2925,6 @@
         </w:rPr>
         <w:t>Colums</w:t>
       </w:r>
-      <w:proofErr w:type="spellEnd"/>
       <w:r>
         <w:rPr>
           <w:lang w:val="en-GB"/>
@@ -3275,14 +2950,7 @@
         <w:rPr>
           <w:lang w:val="en-GB"/>
         </w:rPr>
-        <w:t xml:space="preserve">id    </w:t>
-      </w:r>
-      <w:proofErr w:type="gramStart"/>
-      <w:r>
-        <w:rPr>
-          <w:lang w:val="en-GB"/>
-        </w:rPr>
-        <w:t xml:space="preserve">name  </w:t>
+        <w:t xml:space="preserve">id    name  </w:t>
       </w:r>
       <w:r>
         <w:rPr>
@@ -3290,26 +2958,11 @@
         </w:rPr>
         <w:t>/</w:t>
       </w:r>
-      <w:proofErr w:type="gramEnd"/>
-      <w:r>
-        <w:rPr>
-          <w:lang w:val="en-GB"/>
-        </w:rPr>
-        <w:t xml:space="preserve">  </w:t>
-      </w:r>
-      <w:proofErr w:type="spellStart"/>
-      <w:r>
-        <w:rPr>
-          <w:lang w:val="en-GB"/>
-        </w:rPr>
-        <w:t>host_id</w:t>
-      </w:r>
-      <w:proofErr w:type="spellEnd"/>
-      <w:r>
-        <w:rPr>
-          <w:lang w:val="en-GB"/>
-        </w:rPr>
-        <w:t xml:space="preserve">  </w:t>
+      <w:r>
+        <w:rPr>
+          <w:lang w:val="en-GB"/>
+        </w:rPr>
+        <w:t xml:space="preserve">  host_id  </w:t>
       </w:r>
       <w:r>
         <w:rPr>
@@ -3321,21 +2974,7 @@
         <w:rPr>
           <w:lang w:val="en-GB"/>
         </w:rPr>
-        <w:t xml:space="preserve">  </w:t>
-      </w:r>
-      <w:proofErr w:type="spellStart"/>
-      <w:r>
-        <w:rPr>
-          <w:lang w:val="en-GB"/>
-        </w:rPr>
-        <w:t>host_name</w:t>
-      </w:r>
-      <w:proofErr w:type="spellEnd"/>
-      <w:r>
-        <w:rPr>
-          <w:lang w:val="en-GB"/>
-        </w:rPr>
-        <w:t xml:space="preserve">  </w:t>
+        <w:t xml:space="preserve">  host_name  </w:t>
       </w:r>
       <w:r>
         <w:rPr>
@@ -3347,21 +2986,7 @@
         <w:rPr>
           <w:lang w:val="en-GB"/>
         </w:rPr>
-        <w:t xml:space="preserve">  </w:t>
-      </w:r>
-      <w:proofErr w:type="spellStart"/>
-      <w:r>
-        <w:rPr>
-          <w:lang w:val="en-GB"/>
-        </w:rPr>
-        <w:t>neighbourhood_group</w:t>
-      </w:r>
-      <w:proofErr w:type="spellEnd"/>
-      <w:r>
-        <w:rPr>
-          <w:lang w:val="en-GB"/>
-        </w:rPr>
-        <w:t xml:space="preserve">  </w:t>
+        <w:t xml:space="preserve">  neighbourhood_group  </w:t>
       </w:r>
       <w:r>
         <w:rPr>
@@ -3409,21 +3034,7 @@
         <w:rPr>
           <w:lang w:val="en-GB"/>
         </w:rPr>
-        <w:t xml:space="preserve"> </w:t>
-      </w:r>
-      <w:proofErr w:type="spellStart"/>
-      <w:r>
-        <w:rPr>
-          <w:lang w:val="en-GB"/>
-        </w:rPr>
-        <w:t>room_type</w:t>
-      </w:r>
-      <w:proofErr w:type="spellEnd"/>
-      <w:r>
-        <w:rPr>
-          <w:lang w:val="en-GB"/>
-        </w:rPr>
-        <w:t xml:space="preserve">   </w:t>
+        <w:t xml:space="preserve"> room_type   </w:t>
       </w:r>
       <w:r>
         <w:rPr>
@@ -3447,21 +3058,7 @@
         <w:rPr>
           <w:lang w:val="en-GB"/>
         </w:rPr>
-        <w:t xml:space="preserve">  </w:t>
-      </w:r>
-      <w:proofErr w:type="spellStart"/>
-      <w:r>
-        <w:rPr>
-          <w:lang w:val="en-GB"/>
-        </w:rPr>
-        <w:t>minimum_nights</w:t>
-      </w:r>
-      <w:proofErr w:type="spellEnd"/>
-      <w:r>
-        <w:rPr>
-          <w:lang w:val="en-GB"/>
-        </w:rPr>
-        <w:t xml:space="preserve">  </w:t>
+        <w:t xml:space="preserve">  minimum_nights  </w:t>
       </w:r>
       <w:r>
         <w:rPr>
@@ -3473,21 +3070,7 @@
         <w:rPr>
           <w:lang w:val="en-GB"/>
         </w:rPr>
-        <w:t xml:space="preserve">  </w:t>
-      </w:r>
-      <w:proofErr w:type="spellStart"/>
-      <w:r>
-        <w:rPr>
-          <w:lang w:val="en-GB"/>
-        </w:rPr>
-        <w:t>number_of_reviews</w:t>
-      </w:r>
-      <w:proofErr w:type="spellEnd"/>
-      <w:r>
-        <w:rPr>
-          <w:lang w:val="en-GB"/>
-        </w:rPr>
-        <w:t xml:space="preserve">   </w:t>
+        <w:t xml:space="preserve">  number_of_reviews   </w:t>
       </w:r>
       <w:r>
         <w:rPr>
@@ -3499,21 +3082,7 @@
         <w:rPr>
           <w:lang w:val="en-GB"/>
         </w:rPr>
-        <w:t xml:space="preserve"> </w:t>
-      </w:r>
-      <w:proofErr w:type="spellStart"/>
-      <w:r>
-        <w:rPr>
-          <w:lang w:val="en-GB"/>
-        </w:rPr>
-        <w:t>last_review</w:t>
-      </w:r>
-      <w:proofErr w:type="spellEnd"/>
-      <w:r>
-        <w:rPr>
-          <w:lang w:val="en-GB"/>
-        </w:rPr>
-        <w:t xml:space="preserve">   </w:t>
+        <w:t xml:space="preserve"> last_review   </w:t>
       </w:r>
       <w:r>
         <w:rPr>
@@ -3525,21 +3094,7 @@
         <w:rPr>
           <w:lang w:val="en-GB"/>
         </w:rPr>
-        <w:t xml:space="preserve"> </w:t>
-      </w:r>
-      <w:proofErr w:type="spellStart"/>
-      <w:r>
-        <w:rPr>
-          <w:lang w:val="en-GB"/>
-        </w:rPr>
-        <w:t>reviews_per_month</w:t>
-      </w:r>
-      <w:proofErr w:type="spellEnd"/>
-      <w:r>
-        <w:rPr>
-          <w:lang w:val="en-GB"/>
-        </w:rPr>
-        <w:t xml:space="preserve">  </w:t>
+        <w:t xml:space="preserve"> reviews_per_month  </w:t>
       </w:r>
       <w:r>
         <w:rPr>
@@ -3551,21 +3106,7 @@
         <w:rPr>
           <w:lang w:val="en-GB"/>
         </w:rPr>
-        <w:t xml:space="preserve">  </w:t>
-      </w:r>
-      <w:proofErr w:type="spellStart"/>
-      <w:r>
-        <w:rPr>
-          <w:lang w:val="en-GB"/>
-        </w:rPr>
-        <w:t>calculated_host_listings_count</w:t>
-      </w:r>
-      <w:proofErr w:type="spellEnd"/>
-      <w:r>
-        <w:rPr>
-          <w:lang w:val="en-GB"/>
-        </w:rPr>
-        <w:t xml:space="preserve">  </w:t>
+        <w:t xml:space="preserve">  calculated_host_listings_count  </w:t>
       </w:r>
       <w:r>
         <w:rPr>
@@ -3772,17 +3313,8 @@
           <w:rFonts w:eastAsia="Times New Roman" w:cs="Arial"/>
           <w:lang w:eastAsia="en-GB"/>
         </w:rPr>
-        <w:t xml:space="preserve">Average occupancy for that </w:t>
-      </w:r>
-      <w:proofErr w:type="spellStart"/>
-      <w:r>
-        <w:rPr>
-          <w:rFonts w:eastAsia="Times New Roman" w:cs="Arial"/>
-          <w:lang w:eastAsia="en-GB"/>
-        </w:rPr>
-        <w:t>neighbou</w:t>
-      </w:r>
-      <w:proofErr w:type="spellEnd"/>
+        <w:t>Average occupancy for that neighbou</w:t>
+      </w:r>
     </w:p>
     <w:p>
       <w:pPr>
@@ -3928,7 +3460,6 @@
         </w:rPr>
         <w:t xml:space="preserve"> (price versus occupancy</w:t>
       </w:r>
-      <w:proofErr w:type="gramStart"/>
       <w:r>
         <w:rPr>
           <w:rFonts w:eastAsia="Times New Roman" w:cs="Arial"/>
@@ -3948,15 +3479,7 @@
           <w:rFonts w:eastAsia="Times New Roman" w:cs="Arial"/>
           <w:lang w:eastAsia="en-GB"/>
         </w:rPr>
-        <w:t xml:space="preserve"> -</w:t>
-      </w:r>
-      <w:proofErr w:type="gramEnd"/>
-      <w:r>
-        <w:rPr>
-          <w:rFonts w:eastAsia="Times New Roman" w:cs="Arial"/>
-          <w:lang w:eastAsia="en-GB"/>
-        </w:rPr>
-        <w:t xml:space="preserve"> </w:t>
+        <w:t xml:space="preserve"> - </w:t>
       </w:r>
     </w:p>
     <w:p>
@@ -3983,7 +3506,6 @@
           <w:lang w:eastAsia="en-GB"/>
         </w:rPr>
       </w:pPr>
-      <w:proofErr w:type="spellStart"/>
       <w:r>
         <w:rPr>
           <w:rFonts w:eastAsia="Times New Roman" w:cs="Arial"/>
@@ -3991,7 +3513,6 @@
         </w:rPr>
         <w:t>minumum</w:t>
       </w:r>
-      <w:proofErr w:type="spellEnd"/>
       <w:r>
         <w:rPr>
           <w:rFonts w:eastAsia="Times New Roman" w:cs="Arial"/>
@@ -4087,23 +3608,7 @@
           <w:rFonts w:eastAsia="Times New Roman" w:cs="Arial"/>
           <w:lang w:eastAsia="en-GB"/>
         </w:rPr>
-        <w:t xml:space="preserve">Price </w:t>
-      </w:r>
-      <w:proofErr w:type="gramStart"/>
-      <w:r>
-        <w:rPr>
-          <w:rFonts w:eastAsia="Times New Roman" w:cs="Arial"/>
-          <w:lang w:eastAsia="en-GB"/>
-        </w:rPr>
-        <w:t>stays</w:t>
-      </w:r>
-      <w:proofErr w:type="gramEnd"/>
-      <w:r>
-        <w:rPr>
-          <w:rFonts w:eastAsia="Times New Roman" w:cs="Arial"/>
-          <w:lang w:eastAsia="en-GB"/>
-        </w:rPr>
-        <w:t xml:space="preserve"> the same</w:t>
+        <w:t>Price stays the same</w:t>
       </w:r>
       <w:r>
         <w:rPr>
@@ -4229,23 +3734,7 @@
           <w:rFonts w:eastAsia="Times New Roman" w:cs="Arial"/>
           <w:lang w:eastAsia="en-GB"/>
         </w:rPr>
-        <w:t xml:space="preserve">What is the top ten highest price </w:t>
-      </w:r>
-      <w:proofErr w:type="gramStart"/>
-      <w:r>
-        <w:rPr>
-          <w:rFonts w:eastAsia="Times New Roman" w:cs="Arial"/>
-          <w:lang w:eastAsia="en-GB"/>
-        </w:rPr>
-        <w:t>-  occupancy</w:t>
-      </w:r>
-      <w:proofErr w:type="gramEnd"/>
-      <w:r>
-        <w:rPr>
-          <w:rFonts w:eastAsia="Times New Roman" w:cs="Arial"/>
-          <w:lang w:eastAsia="en-GB"/>
-        </w:rPr>
-        <w:t xml:space="preserve"> rate – revenue – any correlation to location</w:t>
+        <w:t>What is the top ten highest price -  occupancy rate – revenue – any correlation to location</w:t>
       </w:r>
     </w:p>
     <w:p>
@@ -4288,29 +3777,7 @@
           <w:color w:val="FF0000"/>
           <w:lang w:eastAsia="en-GB"/>
         </w:rPr>
-        <w:t xml:space="preserve">Task: </w:t>
-      </w:r>
-      <w:proofErr w:type="spellStart"/>
-      <w:r>
-        <w:rPr>
-          <w:rFonts w:eastAsia="Times New Roman" w:cs="Arial"/>
-          <w:b/>
-          <w:bCs/>
-          <w:color w:val="FF0000"/>
-          <w:lang w:eastAsia="en-GB"/>
-        </w:rPr>
-        <w:t>Swobabika</w:t>
-      </w:r>
-      <w:proofErr w:type="spellEnd"/>
-      <w:r>
-        <w:rPr>
-          <w:rFonts w:eastAsia="Times New Roman" w:cs="Arial"/>
-          <w:b/>
-          <w:bCs/>
-          <w:color w:val="FF0000"/>
-          <w:lang w:eastAsia="en-GB"/>
-        </w:rPr>
-        <w:t xml:space="preserve"> </w:t>
+        <w:t xml:space="preserve">Task: Swobabika </w:t>
       </w:r>
     </w:p>
     <w:p>
@@ -4433,17 +3900,8 @@
           <w:rFonts w:eastAsia="Times New Roman" w:cs="Arial"/>
           <w:lang w:eastAsia="en-GB"/>
         </w:rPr>
-        <w:t xml:space="preserve">total review: Is there one category that they all have a high </w:t>
-      </w:r>
-      <w:proofErr w:type="gramStart"/>
-      <w:r>
-        <w:rPr>
-          <w:rFonts w:eastAsia="Times New Roman" w:cs="Arial"/>
-          <w:lang w:eastAsia="en-GB"/>
-        </w:rPr>
-        <w:t>rating ?</w:t>
-      </w:r>
-      <w:proofErr w:type="gramEnd"/>
+        <w:t>total review: Is there one category that they all have a high rating ?</w:t>
+      </w:r>
     </w:p>
     <w:p>
       <w:pPr>
@@ -4537,17 +3995,8 @@
           <w:rFonts w:eastAsia="Times New Roman" w:cs="Arial"/>
           <w:lang w:eastAsia="en-GB"/>
         </w:rPr>
-        <w:t xml:space="preserve">Both listings and training data have long </w:t>
-      </w:r>
-      <w:proofErr w:type="spellStart"/>
-      <w:r>
-        <w:rPr>
-          <w:rFonts w:eastAsia="Times New Roman" w:cs="Arial"/>
-          <w:lang w:eastAsia="en-GB"/>
-        </w:rPr>
-        <w:t>lat</w:t>
-      </w:r>
-      <w:proofErr w:type="spellEnd"/>
+        <w:t>Both listings and training data have long lat</w:t>
+      </w:r>
     </w:p>
     <w:p>
       <w:pPr>
@@ -4627,23 +4076,7 @@
           <w:rFonts w:eastAsia="Times New Roman" w:cs="Arial"/>
           <w:lang w:eastAsia="en-GB"/>
         </w:rPr>
-        <w:t xml:space="preserve">every top earners trains </w:t>
-      </w:r>
-      <w:proofErr w:type="gramStart"/>
-      <w:r>
-        <w:rPr>
-          <w:rFonts w:eastAsia="Times New Roman" w:cs="Arial"/>
-          <w:lang w:eastAsia="en-GB"/>
-        </w:rPr>
-        <w:t>stations</w:t>
-      </w:r>
-      <w:proofErr w:type="gramEnd"/>
-      <w:r>
-        <w:rPr>
-          <w:rFonts w:eastAsia="Times New Roman" w:cs="Arial"/>
-          <w:lang w:eastAsia="en-GB"/>
-        </w:rPr>
-        <w:t xml:space="preserve"> are in walking distance</w:t>
+        <w:t>every top earners trains stations are in walking distance</w:t>
       </w:r>
     </w:p>
     <w:p>
@@ -4738,15 +4171,7 @@
           <w:rFonts w:eastAsia="Times New Roman" w:cs="Arial"/>
           <w:lang w:eastAsia="en-GB"/>
         </w:rPr>
-        <w:t xml:space="preserve">Explore factors of becoming a </w:t>
-      </w:r>
-      <w:proofErr w:type="spellStart"/>
-      <w:r>
-        <w:rPr>
-          <w:rFonts w:eastAsia="Times New Roman" w:cs="Arial"/>
-          <w:lang w:eastAsia="en-GB"/>
-        </w:rPr>
-        <w:t>s</w:t>
+        <w:t>Explore factors of becoming a s</w:t>
       </w:r>
       <w:r>
         <w:rPr>
@@ -4755,7 +4180,6 @@
         </w:rPr>
         <w:t>uperhosts</w:t>
       </w:r>
-      <w:proofErr w:type="spellEnd"/>
       <w:r>
         <w:rPr>
           <w:rFonts w:eastAsia="Times New Roman" w:cs="Arial"/>
@@ -4859,21 +4283,7 @@
         <w:rPr>
           <w:rFonts w:cs="Arial"/>
         </w:rPr>
-        <w:t xml:space="preserve">API </w:t>
-      </w:r>
-      <w:proofErr w:type="spellStart"/>
-      <w:r>
-        <w:rPr>
-          <w:rFonts w:cs="Arial"/>
-        </w:rPr>
-        <w:t>gmaps</w:t>
-      </w:r>
-      <w:proofErr w:type="spellEnd"/>
-      <w:r>
-        <w:rPr>
-          <w:rFonts w:cs="Arial"/>
-        </w:rPr>
-        <w:t xml:space="preserve"> nearest train station</w:t>
+        <w:t>API gmaps nearest train station</w:t>
       </w:r>
     </w:p>
     <w:sectPr>

</xml_diff>